<commit_message>
minor name updates to normalization document
</commit_message>
<xml_diff>
--- a/Assignments/Ass1B/mm_normalisation.docx
+++ b/Assignments/Ass1B/mm_normalisation.docx
@@ -67,7 +67,7 @@
           <w:szCs w:val="24"/>
           <w:lang w:val="en-US"/>
         </w:rPr>
-        <w:t>CLASS_STAFFING(centre_id, centre_name, centre_st, centre_town, centre_post, class_numb, class_duration, facility_room_numb, start_date_time, numb_of_sess (staff_id, staff_name, class_leader, first_aid_certified))</w:t>
+        <w:t>CLASS(centre_id, centre_name, centre_st, centre_town, centre_post, class_numb, class_duration, facility_room_numb, start_date_time, numb_of_sess (staff_id, staff_name, class_leader, first_aid_certified))</w:t>
       </w:r>
     </w:p>
     <w:p>
@@ -109,15 +109,15 @@
           <w:szCs w:val="24"/>
           <w:lang w:val="en-US"/>
         </w:rPr>
-        <w:t>CLASS_STAFFING</w:t>
-      </w:r>
-      <w:r>
-        <w:rPr>
-          <w:sz w:val="24"/>
-          <w:szCs w:val="24"/>
-          <w:lang w:val="en-US"/>
-        </w:rPr>
-        <w:t>_REPORT</w:t>
+        <w:t>CLASS</w:t>
+      </w:r>
+      <w:r>
+        <w:rPr>
+          <w:sz w:val="24"/>
+          <w:szCs w:val="24"/>
+          <w:lang w:val="en-US"/>
+        </w:rPr>
+        <w:t xml:space="preserve"> </w:t>
       </w:r>
       <w:r>
         <w:rPr>
@@ -438,7 +438,7 @@
           <w:szCs w:val="24"/>
           <w:lang w:val="en-US"/>
         </w:rPr>
-        <w:t>CLASS_STAFFING(</w:t>
+        <w:t>CLASS(</w:t>
       </w:r>
       <w:r>
         <w:rPr>
@@ -723,7 +723,7 @@
           <w:szCs w:val="24"/>
           <w:lang w:val="en-US"/>
         </w:rPr>
-        <w:t>CLASS_STAFFING(</w:t>
+        <w:t>CLASS(</w:t>
       </w:r>
       <w:r>
         <w:rPr>
@@ -1000,41 +1000,41 @@
           <w:szCs w:val="24"/>
           <w:lang w:val="en-US"/>
         </w:rPr>
+        <w:t xml:space="preserve">centre_id </w:t>
+      </w:r>
+      <w:r>
+        <w:rPr>
+          <w:sz w:val="24"/>
+          <w:szCs w:val="24"/>
+          <w:lang w:val="en-US"/>
+        </w:rPr>
+        <w:sym w:font="Wingdings" w:char="F0E0"/>
+      </w:r>
+      <w:r>
+        <w:rPr>
+          <w:sz w:val="24"/>
+          <w:szCs w:val="24"/>
+          <w:lang w:val="en-US"/>
+        </w:rPr>
+        <w:t>centre_name, centre_st, centre_town, centre_post</w:t>
+      </w:r>
+    </w:p>
+    <w:p>
+      <w:pPr>
+        <w:ind w:left="360"/>
+        <w:rPr>
+          <w:sz w:val="24"/>
+          <w:szCs w:val="24"/>
+          <w:lang w:val="en-US"/>
+        </w:rPr>
+      </w:pPr>
+      <w:r>
+        <w:rPr>
+          <w:sz w:val="24"/>
+          <w:szCs w:val="24"/>
+          <w:lang w:val="en-US"/>
+        </w:rPr>
         <w:lastRenderedPageBreak/>
-        <w:t xml:space="preserve">centre_id </w:t>
-      </w:r>
-      <w:r>
-        <w:rPr>
-          <w:sz w:val="24"/>
-          <w:szCs w:val="24"/>
-          <w:lang w:val="en-US"/>
-        </w:rPr>
-        <w:sym w:font="Wingdings" w:char="F0E0"/>
-      </w:r>
-      <w:r>
-        <w:rPr>
-          <w:sz w:val="24"/>
-          <w:szCs w:val="24"/>
-          <w:lang w:val="en-US"/>
-        </w:rPr>
-        <w:t>centre_name, centre_st, centre_town, centre_post</w:t>
-      </w:r>
-    </w:p>
-    <w:p>
-      <w:pPr>
-        <w:ind w:left="360"/>
-        <w:rPr>
-          <w:sz w:val="24"/>
-          <w:szCs w:val="24"/>
-          <w:lang w:val="en-US"/>
-        </w:rPr>
-      </w:pPr>
-      <w:r>
-        <w:rPr>
-          <w:sz w:val="24"/>
-          <w:szCs w:val="24"/>
-          <w:lang w:val="en-US"/>
-        </w:rPr>
         <w:t>centre_id, class_numb,  start_date_time, staff_id</w:t>
       </w:r>
       <w:r>
@@ -1179,7 +1179,7 @@
           <w:szCs w:val="24"/>
           <w:lang w:val="en-US"/>
         </w:rPr>
-        <w:t>MEMBER_CLASS_ATTENDANCE( centre_id, centre_name, class_numb, class_type, class_desc, facility_room_numb, start_date_time, numb_of_sess (member_no, payment_date, sess_date, total_attendance))</w:t>
+        <w:t>CLASS_ATTENDANCE( centre_id, centre_name, class_numb, class_type, class_desc, facility_room_numb, start_date_time, numb_of_sess (member_no, payment_date, sess_date, total_attendance))</w:t>
       </w:r>
     </w:p>
     <w:p>
@@ -1232,7 +1232,23 @@
           <w:szCs w:val="24"/>
           <w:lang w:val="en-US"/>
         </w:rPr>
-        <w:t xml:space="preserve">MEMBER_CLASS_ATTENDANCE( </w:t>
+        <w:t>CLASS</w:t>
+      </w:r>
+      <w:r>
+        <w:rPr>
+          <w:sz w:val="24"/>
+          <w:szCs w:val="24"/>
+          <w:lang w:val="en-US"/>
+        </w:rPr>
+        <w:t xml:space="preserve"> </w:t>
+      </w:r>
+      <w:r>
+        <w:rPr>
+          <w:sz w:val="24"/>
+          <w:szCs w:val="24"/>
+          <w:lang w:val="en-US"/>
+        </w:rPr>
+        <w:t xml:space="preserve">( </w:t>
       </w:r>
       <w:r>
         <w:rPr>
@@ -1307,41 +1323,25 @@
           <w:szCs w:val="24"/>
           <w:lang w:val="en-US"/>
         </w:rPr>
-        <w:t xml:space="preserve"> class_type, class_desc, facility_room_numb, numb_of_sess</w:t>
-      </w:r>
-      <w:r>
-        <w:rPr>
-          <w:sz w:val="24"/>
-          <w:szCs w:val="24"/>
-          <w:lang w:val="en-US"/>
-        </w:rPr>
-        <w:t>)</w:t>
-      </w:r>
-    </w:p>
-    <w:p>
-      <w:pPr>
-        <w:ind w:left="360"/>
-        <w:rPr>
-          <w:sz w:val="24"/>
-          <w:szCs w:val="24"/>
-          <w:lang w:val="en-US"/>
-        </w:rPr>
-      </w:pPr>
-      <w:r>
-        <w:rPr>
-          <w:sz w:val="24"/>
-          <w:szCs w:val="24"/>
-          <w:lang w:val="en-US"/>
-        </w:rPr>
-        <w:t>MEMBER_ATTENDANCE</w:t>
-      </w:r>
-      <w:r>
-        <w:rPr>
-          <w:sz w:val="24"/>
-          <w:szCs w:val="24"/>
-          <w:lang w:val="en-US"/>
-        </w:rPr>
-        <w:t>(</w:t>
+        <w:t xml:space="preserve"> class_type, class_desc, facility_room_numb, numb_of_sess)</w:t>
+      </w:r>
+    </w:p>
+    <w:p>
+      <w:pPr>
+        <w:ind w:left="360"/>
+        <w:rPr>
+          <w:sz w:val="24"/>
+          <w:szCs w:val="24"/>
+          <w:lang w:val="en-US"/>
+        </w:rPr>
+      </w:pPr>
+      <w:r>
+        <w:rPr>
+          <w:sz w:val="24"/>
+          <w:szCs w:val="24"/>
+          <w:lang w:val="en-US"/>
+        </w:rPr>
+        <w:t>ATTENDANCE(</w:t>
       </w:r>
       <w:r>
         <w:rPr>
@@ -1392,15 +1392,7 @@
           <w:szCs w:val="24"/>
           <w:lang w:val="en-US"/>
         </w:rPr>
-        <w:t>,</w:t>
-      </w:r>
-      <w:r>
-        <w:rPr>
-          <w:sz w:val="24"/>
-          <w:szCs w:val="24"/>
-          <w:lang w:val="en-US"/>
-        </w:rPr>
-        <w:t xml:space="preserve"> </w:t>
+        <w:t xml:space="preserve">, </w:t>
       </w:r>
       <w:r>
         <w:rPr>
@@ -1558,7 +1550,7 @@
           <w:szCs w:val="24"/>
           <w:lang w:val="en-US"/>
         </w:rPr>
-        <w:t xml:space="preserve">MEMBER_CLASS_ATTENDANCE( </w:t>
+        <w:t xml:space="preserve">CLASS( </w:t>
       </w:r>
       <w:r>
         <w:rPr>
@@ -1670,7 +1662,7 @@
           <w:szCs w:val="24"/>
           <w:lang w:val="en-US"/>
         </w:rPr>
-        <w:t>MEMBER_ATTENDANCE(</w:t>
+        <w:t>ATTENDANCE(</w:t>
       </w:r>
       <w:r>
         <w:rPr>
@@ -1863,8 +1855,85 @@
           <w:szCs w:val="24"/>
           <w:lang w:val="en-US"/>
         </w:rPr>
+        <w:t xml:space="preserve">CLASS( </w:t>
+      </w:r>
+      <w:r>
+        <w:rPr>
+          <w:sz w:val="24"/>
+          <w:szCs w:val="24"/>
+          <w:u w:val="single"/>
+          <w:lang w:val="en-US"/>
+        </w:rPr>
+        <w:t>centre_id</w:t>
+      </w:r>
+      <w:r>
+        <w:rPr>
+          <w:sz w:val="24"/>
+          <w:szCs w:val="24"/>
+          <w:lang w:val="en-US"/>
+        </w:rPr>
+        <w:t>,</w:t>
+      </w:r>
+      <w:r>
+        <w:rPr>
+          <w:sz w:val="24"/>
+          <w:szCs w:val="24"/>
+          <w:lang w:val="en-US"/>
+        </w:rPr>
+        <w:t xml:space="preserve"> </w:t>
+      </w:r>
+      <w:r>
+        <w:rPr>
+          <w:sz w:val="24"/>
+          <w:szCs w:val="24"/>
+          <w:u w:val="single"/>
+          <w:lang w:val="en-US"/>
+        </w:rPr>
+        <w:t>class_numb</w:t>
+      </w:r>
+      <w:r>
+        <w:rPr>
+          <w:sz w:val="24"/>
+          <w:szCs w:val="24"/>
+          <w:lang w:val="en-US"/>
+        </w:rPr>
+        <w:t xml:space="preserve">, </w:t>
+      </w:r>
+      <w:r>
+        <w:rPr>
+          <w:sz w:val="24"/>
+          <w:szCs w:val="24"/>
+          <w:u w:val="single"/>
+          <w:lang w:val="en-US"/>
+        </w:rPr>
+        <w:t>start_date_time</w:t>
+      </w:r>
+      <w:r>
+        <w:rPr>
+          <w:sz w:val="24"/>
+          <w:szCs w:val="24"/>
+          <w:lang w:val="en-US"/>
+        </w:rPr>
+        <w:t>, class_type, facility_room_numb, numb_of_sess)</w:t>
+      </w:r>
+    </w:p>
+    <w:p>
+      <w:pPr>
+        <w:ind w:left="360"/>
+        <w:rPr>
+          <w:sz w:val="24"/>
+          <w:szCs w:val="24"/>
+          <w:lang w:val="en-US"/>
+        </w:rPr>
+      </w:pPr>
+      <w:r>
+        <w:rPr>
+          <w:sz w:val="24"/>
+          <w:szCs w:val="24"/>
+          <w:lang w:val="en-US"/>
+        </w:rPr>
         <w:lastRenderedPageBreak/>
-        <w:t xml:space="preserve">MEMBER_CLASS_ATTENDANCE( </w:t>
+        <w:t>CENTRE(</w:t>
       </w:r>
       <w:r>
         <w:rPr>
@@ -1881,7 +1950,190 @@
           <w:szCs w:val="24"/>
           <w:lang w:val="en-US"/>
         </w:rPr>
-        <w:t>,</w:t>
+        <w:t>, centre_name)</w:t>
+      </w:r>
+    </w:p>
+    <w:p>
+      <w:pPr>
+        <w:ind w:left="360"/>
+        <w:rPr>
+          <w:sz w:val="24"/>
+          <w:szCs w:val="24"/>
+          <w:lang w:val="en-US"/>
+        </w:rPr>
+      </w:pPr>
+      <w:r>
+        <w:rPr>
+          <w:sz w:val="24"/>
+          <w:szCs w:val="24"/>
+          <w:lang w:val="en-US"/>
+        </w:rPr>
+        <w:t>CLASS</w:t>
+      </w:r>
+      <w:r>
+        <w:rPr>
+          <w:sz w:val="24"/>
+          <w:szCs w:val="24"/>
+          <w:lang w:val="en-US"/>
+        </w:rPr>
+        <w:t>_DESC</w:t>
+      </w:r>
+      <w:r>
+        <w:rPr>
+          <w:sz w:val="24"/>
+          <w:szCs w:val="24"/>
+          <w:lang w:val="en-US"/>
+        </w:rPr>
+        <w:t>(</w:t>
+      </w:r>
+      <w:r>
+        <w:rPr>
+          <w:sz w:val="24"/>
+          <w:szCs w:val="24"/>
+          <w:u w:val="single"/>
+          <w:lang w:val="en-US"/>
+        </w:rPr>
+        <w:t>class_type</w:t>
+      </w:r>
+      <w:r>
+        <w:rPr>
+          <w:sz w:val="24"/>
+          <w:szCs w:val="24"/>
+          <w:lang w:val="en-US"/>
+        </w:rPr>
+        <w:t>, class_desc)</w:t>
+      </w:r>
+    </w:p>
+    <w:p>
+      <w:pPr>
+        <w:ind w:left="360"/>
+        <w:rPr>
+          <w:sz w:val="24"/>
+          <w:szCs w:val="24"/>
+          <w:lang w:val="en-US"/>
+        </w:rPr>
+      </w:pPr>
+      <w:r>
+        <w:rPr>
+          <w:sz w:val="24"/>
+          <w:szCs w:val="24"/>
+          <w:lang w:val="en-US"/>
+        </w:rPr>
+        <w:t>ATTENDANCE(</w:t>
+      </w:r>
+      <w:r>
+        <w:rPr>
+          <w:sz w:val="24"/>
+          <w:szCs w:val="24"/>
+          <w:u w:val="single"/>
+          <w:lang w:val="en-US"/>
+        </w:rPr>
+        <w:t>centre_id</w:t>
+      </w:r>
+      <w:r>
+        <w:rPr>
+          <w:sz w:val="24"/>
+          <w:szCs w:val="24"/>
+          <w:lang w:val="en-US"/>
+        </w:rPr>
+        <w:t xml:space="preserve">, </w:t>
+      </w:r>
+      <w:r>
+        <w:rPr>
+          <w:sz w:val="24"/>
+          <w:szCs w:val="24"/>
+          <w:u w:val="single"/>
+          <w:lang w:val="en-US"/>
+        </w:rPr>
+        <w:t>class_numb</w:t>
+      </w:r>
+      <w:r>
+        <w:rPr>
+          <w:sz w:val="24"/>
+          <w:szCs w:val="24"/>
+          <w:lang w:val="en-US"/>
+        </w:rPr>
+        <w:t xml:space="preserve">, </w:t>
+      </w:r>
+      <w:r>
+        <w:rPr>
+          <w:sz w:val="24"/>
+          <w:szCs w:val="24"/>
+          <w:u w:val="single"/>
+          <w:lang w:val="en-US"/>
+        </w:rPr>
+        <w:t>start_date_time</w:t>
+      </w:r>
+      <w:r>
+        <w:rPr>
+          <w:sz w:val="24"/>
+          <w:szCs w:val="24"/>
+          <w:lang w:val="en-US"/>
+        </w:rPr>
+        <w:t xml:space="preserve">, </w:t>
+      </w:r>
+      <w:r>
+        <w:rPr>
+          <w:sz w:val="24"/>
+          <w:szCs w:val="24"/>
+          <w:u w:val="single"/>
+          <w:lang w:val="en-US"/>
+        </w:rPr>
+        <w:t>member_no</w:t>
+      </w:r>
+      <w:r>
+        <w:rPr>
+          <w:sz w:val="24"/>
+          <w:szCs w:val="24"/>
+          <w:lang w:val="en-US"/>
+        </w:rPr>
+        <w:t>, payment_date, sess_date, total_attendance)</w:t>
+      </w:r>
+    </w:p>
+    <w:p>
+      <w:pPr>
+        <w:ind w:left="360"/>
+        <w:rPr>
+          <w:sz w:val="24"/>
+          <w:szCs w:val="24"/>
+          <w:lang w:val="en-US"/>
+        </w:rPr>
+      </w:pPr>
+    </w:p>
+    <w:p>
+      <w:pPr>
+        <w:ind w:left="360"/>
+        <w:rPr>
+          <w:sz w:val="24"/>
+          <w:szCs w:val="24"/>
+          <w:lang w:val="en-US"/>
+        </w:rPr>
+      </w:pPr>
+      <w:r>
+        <w:rPr>
+          <w:sz w:val="24"/>
+          <w:szCs w:val="24"/>
+          <w:lang w:val="en-US"/>
+        </w:rPr>
+        <w:t>Full dependencies:</w:t>
+      </w:r>
+    </w:p>
+    <w:p>
+      <w:pPr>
+        <w:ind w:left="360"/>
+        <w:rPr>
+          <w:sz w:val="24"/>
+          <w:szCs w:val="24"/>
+          <w:lang w:val="en-US"/>
+        </w:rPr>
+      </w:pPr>
+      <w:r>
+        <w:rPr>
+          <w:sz w:val="24"/>
+          <w:szCs w:val="24"/>
+          <w:lang w:val="en-US"/>
+        </w:rPr>
+        <w:t>centre_id, class_numb, start_date_time</w:t>
       </w:r>
       <w:r>
         <w:rPr>
@@ -1895,35 +2147,69 @@
         <w:rPr>
           <w:sz w:val="24"/>
           <w:szCs w:val="24"/>
-          <w:u w:val="single"/>
-          <w:lang w:val="en-US"/>
-        </w:rPr>
-        <w:t>class_numb</w:t>
-      </w:r>
-      <w:r>
-        <w:rPr>
-          <w:sz w:val="24"/>
-          <w:szCs w:val="24"/>
-          <w:lang w:val="en-US"/>
-        </w:rPr>
-        <w:t xml:space="preserve">, </w:t>
-      </w:r>
-      <w:r>
-        <w:rPr>
-          <w:sz w:val="24"/>
-          <w:szCs w:val="24"/>
-          <w:u w:val="single"/>
-          <w:lang w:val="en-US"/>
-        </w:rPr>
-        <w:t>start_date_time</w:t>
-      </w:r>
-      <w:r>
-        <w:rPr>
-          <w:sz w:val="24"/>
-          <w:szCs w:val="24"/>
-          <w:lang w:val="en-US"/>
-        </w:rPr>
-        <w:t>, class_type,</w:t>
+          <w:lang w:val="en-US"/>
+        </w:rPr>
+        <w:sym w:font="Wingdings" w:char="F0E0"/>
+      </w:r>
+      <w:r>
+        <w:rPr>
+          <w:sz w:val="24"/>
+          <w:szCs w:val="24"/>
+          <w:lang w:val="en-US"/>
+        </w:rPr>
+        <w:t>class_type, facility_room_numb, numb_of_sess</w:t>
+      </w:r>
+    </w:p>
+    <w:p>
+      <w:pPr>
+        <w:ind w:left="360"/>
+        <w:rPr>
+          <w:sz w:val="24"/>
+          <w:szCs w:val="24"/>
+          <w:lang w:val="en-US"/>
+        </w:rPr>
+      </w:pPr>
+      <w:r>
+        <w:rPr>
+          <w:sz w:val="24"/>
+          <w:szCs w:val="24"/>
+          <w:lang w:val="en-US"/>
+        </w:rPr>
+        <w:t>centre_id</w:t>
+      </w:r>
+      <w:r>
+        <w:rPr>
+          <w:sz w:val="24"/>
+          <w:szCs w:val="24"/>
+          <w:lang w:val="en-US"/>
+        </w:rPr>
+        <w:sym w:font="Wingdings" w:char="F0E0"/>
+      </w:r>
+      <w:r>
+        <w:rPr>
+          <w:sz w:val="24"/>
+          <w:szCs w:val="24"/>
+          <w:lang w:val="en-US"/>
+        </w:rPr>
+        <w:t>centre_name</w:t>
+      </w:r>
+    </w:p>
+    <w:p>
+      <w:pPr>
+        <w:ind w:left="360"/>
+        <w:rPr>
+          <w:sz w:val="24"/>
+          <w:szCs w:val="24"/>
+          <w:lang w:val="en-US"/>
+        </w:rPr>
+      </w:pPr>
+      <w:r>
+        <w:rPr>
+          <w:sz w:val="24"/>
+          <w:szCs w:val="24"/>
+          <w:lang w:val="en-US"/>
+        </w:rPr>
+        <w:t>class_type</w:t>
       </w:r>
       <w:r>
         <w:rPr>
@@ -1939,232 +2225,6 @@
           <w:szCs w:val="24"/>
           <w:lang w:val="en-US"/>
         </w:rPr>
-        <w:t>facility_room_numb, numb_of_sess)</w:t>
-      </w:r>
-    </w:p>
-    <w:p>
-      <w:pPr>
-        <w:ind w:left="360"/>
-        <w:rPr>
-          <w:sz w:val="24"/>
-          <w:szCs w:val="24"/>
-          <w:lang w:val="en-US"/>
-        </w:rPr>
-      </w:pPr>
-      <w:r>
-        <w:rPr>
-          <w:sz w:val="24"/>
-          <w:szCs w:val="24"/>
-          <w:lang w:val="en-US"/>
-        </w:rPr>
-        <w:t>CENTRE(</w:t>
-      </w:r>
-      <w:r>
-        <w:rPr>
-          <w:sz w:val="24"/>
-          <w:szCs w:val="24"/>
-          <w:u w:val="single"/>
-          <w:lang w:val="en-US"/>
-        </w:rPr>
-        <w:t>centre_id</w:t>
-      </w:r>
-      <w:r>
-        <w:rPr>
-          <w:sz w:val="24"/>
-          <w:szCs w:val="24"/>
-          <w:lang w:val="en-US"/>
-        </w:rPr>
-        <w:t>, centre_name)</w:t>
-      </w:r>
-    </w:p>
-    <w:p>
-      <w:pPr>
-        <w:ind w:left="360"/>
-        <w:rPr>
-          <w:sz w:val="24"/>
-          <w:szCs w:val="24"/>
-          <w:lang w:val="en-US"/>
-        </w:rPr>
-      </w:pPr>
-      <w:r>
-        <w:rPr>
-          <w:sz w:val="24"/>
-          <w:szCs w:val="24"/>
-          <w:lang w:val="en-US"/>
-        </w:rPr>
-        <w:t>CLASS(</w:t>
-      </w:r>
-      <w:r>
-        <w:rPr>
-          <w:sz w:val="24"/>
-          <w:szCs w:val="24"/>
-          <w:u w:val="single"/>
-          <w:lang w:val="en-US"/>
-        </w:rPr>
-        <w:t>class_type</w:t>
-      </w:r>
-      <w:r>
-        <w:rPr>
-          <w:sz w:val="24"/>
-          <w:szCs w:val="24"/>
-          <w:lang w:val="en-US"/>
-        </w:rPr>
-        <w:t>, class_desc</w:t>
-      </w:r>
-      <w:r>
-        <w:rPr>
-          <w:sz w:val="24"/>
-          <w:szCs w:val="24"/>
-          <w:lang w:val="en-US"/>
-        </w:rPr>
-        <w:t>)</w:t>
-      </w:r>
-    </w:p>
-    <w:p>
-      <w:pPr>
-        <w:ind w:left="360"/>
-        <w:rPr>
-          <w:sz w:val="24"/>
-          <w:szCs w:val="24"/>
-          <w:lang w:val="en-US"/>
-        </w:rPr>
-      </w:pPr>
-      <w:r>
-        <w:rPr>
-          <w:sz w:val="24"/>
-          <w:szCs w:val="24"/>
-          <w:lang w:val="en-US"/>
-        </w:rPr>
-        <w:t>MEMBER_ATTENDANCE(</w:t>
-      </w:r>
-      <w:r>
-        <w:rPr>
-          <w:sz w:val="24"/>
-          <w:szCs w:val="24"/>
-          <w:u w:val="single"/>
-          <w:lang w:val="en-US"/>
-        </w:rPr>
-        <w:t>centre_id</w:t>
-      </w:r>
-      <w:r>
-        <w:rPr>
-          <w:sz w:val="24"/>
-          <w:szCs w:val="24"/>
-          <w:lang w:val="en-US"/>
-        </w:rPr>
-        <w:t xml:space="preserve">, </w:t>
-      </w:r>
-      <w:r>
-        <w:rPr>
-          <w:sz w:val="24"/>
-          <w:szCs w:val="24"/>
-          <w:u w:val="single"/>
-          <w:lang w:val="en-US"/>
-        </w:rPr>
-        <w:t>class_numb</w:t>
-      </w:r>
-      <w:r>
-        <w:rPr>
-          <w:sz w:val="24"/>
-          <w:szCs w:val="24"/>
-          <w:lang w:val="en-US"/>
-        </w:rPr>
-        <w:t xml:space="preserve">, </w:t>
-      </w:r>
-      <w:r>
-        <w:rPr>
-          <w:sz w:val="24"/>
-          <w:szCs w:val="24"/>
-          <w:u w:val="single"/>
-          <w:lang w:val="en-US"/>
-        </w:rPr>
-        <w:t>start_date_time</w:t>
-      </w:r>
-      <w:r>
-        <w:rPr>
-          <w:sz w:val="24"/>
-          <w:szCs w:val="24"/>
-          <w:lang w:val="en-US"/>
-        </w:rPr>
-        <w:t xml:space="preserve">, </w:t>
-      </w:r>
-      <w:r>
-        <w:rPr>
-          <w:sz w:val="24"/>
-          <w:szCs w:val="24"/>
-          <w:u w:val="single"/>
-          <w:lang w:val="en-US"/>
-        </w:rPr>
-        <w:t>member_no</w:t>
-      </w:r>
-      <w:r>
-        <w:rPr>
-          <w:sz w:val="24"/>
-          <w:szCs w:val="24"/>
-          <w:lang w:val="en-US"/>
-        </w:rPr>
-        <w:t>, payment_date, sess_date, total_attendance)</w:t>
-      </w:r>
-    </w:p>
-    <w:p>
-      <w:pPr>
-        <w:ind w:left="360"/>
-        <w:rPr>
-          <w:sz w:val="24"/>
-          <w:szCs w:val="24"/>
-          <w:lang w:val="en-US"/>
-        </w:rPr>
-      </w:pPr>
-    </w:p>
-    <w:p>
-      <w:pPr>
-        <w:ind w:left="360"/>
-        <w:rPr>
-          <w:sz w:val="24"/>
-          <w:szCs w:val="24"/>
-          <w:lang w:val="en-US"/>
-        </w:rPr>
-      </w:pPr>
-      <w:r>
-        <w:rPr>
-          <w:sz w:val="24"/>
-          <w:szCs w:val="24"/>
-          <w:lang w:val="en-US"/>
-        </w:rPr>
-        <w:t>Full dependencies:</w:t>
-      </w:r>
-    </w:p>
-    <w:p>
-      <w:pPr>
-        <w:ind w:left="360"/>
-        <w:rPr>
-          <w:sz w:val="24"/>
-          <w:szCs w:val="24"/>
-          <w:lang w:val="en-US"/>
-        </w:rPr>
-      </w:pPr>
-      <w:r>
-        <w:rPr>
-          <w:sz w:val="24"/>
-          <w:szCs w:val="24"/>
-          <w:lang w:val="en-US"/>
-        </w:rPr>
-        <w:t>centre_id, class_numb, start_date_time</w:t>
-      </w:r>
-      <w:r>
-        <w:rPr>
-          <w:sz w:val="24"/>
-          <w:szCs w:val="24"/>
-          <w:lang w:val="en-US"/>
-        </w:rPr>
-        <w:t xml:space="preserve"> </w:t>
-      </w:r>
-      <w:r>
-        <w:rPr>
-          <w:sz w:val="24"/>
-          <w:szCs w:val="24"/>
-          <w:lang w:val="en-US"/>
-        </w:rPr>
         <w:sym w:font="Wingdings" w:char="F0E0"/>
       </w:r>
       <w:r>
@@ -2173,25 +2233,25 @@
           <w:szCs w:val="24"/>
           <w:lang w:val="en-US"/>
         </w:rPr>
-        <w:t>class_type, facility_room_numb, numb_of_sess</w:t>
-      </w:r>
-    </w:p>
-    <w:p>
-      <w:pPr>
-        <w:ind w:left="360"/>
-        <w:rPr>
-          <w:sz w:val="24"/>
-          <w:szCs w:val="24"/>
-          <w:lang w:val="en-US"/>
-        </w:rPr>
-      </w:pPr>
-      <w:r>
-        <w:rPr>
-          <w:sz w:val="24"/>
-          <w:szCs w:val="24"/>
-          <w:lang w:val="en-US"/>
-        </w:rPr>
-        <w:t>centre_id</w:t>
+        <w:t xml:space="preserve"> class_desc</w:t>
+      </w:r>
+    </w:p>
+    <w:p>
+      <w:pPr>
+        <w:ind w:left="360"/>
+        <w:rPr>
+          <w:sz w:val="24"/>
+          <w:szCs w:val="24"/>
+          <w:lang w:val="en-US"/>
+        </w:rPr>
+      </w:pPr>
+      <w:r>
+        <w:rPr>
+          <w:sz w:val="24"/>
+          <w:szCs w:val="24"/>
+          <w:lang w:val="en-US"/>
+        </w:rPr>
+        <w:t>centre_id, class_numb, start_date_time, member_no</w:t>
       </w:r>
       <w:r>
         <w:rPr>
@@ -2207,91 +2267,7 @@
           <w:szCs w:val="24"/>
           <w:lang w:val="en-US"/>
         </w:rPr>
-        <w:t>centre_name</w:t>
-      </w:r>
-    </w:p>
-    <w:p>
-      <w:pPr>
-        <w:ind w:left="360"/>
-        <w:rPr>
-          <w:sz w:val="24"/>
-          <w:szCs w:val="24"/>
-          <w:lang w:val="en-US"/>
-        </w:rPr>
-      </w:pPr>
-      <w:r>
-        <w:rPr>
-          <w:sz w:val="24"/>
-          <w:szCs w:val="24"/>
-          <w:lang w:val="en-US"/>
-        </w:rPr>
-        <w:t>class_type</w:t>
-      </w:r>
-      <w:r>
-        <w:rPr>
-          <w:sz w:val="24"/>
-          <w:szCs w:val="24"/>
-          <w:lang w:val="en-US"/>
-        </w:rPr>
-        <w:t xml:space="preserve"> </w:t>
-      </w:r>
-      <w:r>
-        <w:rPr>
-          <w:sz w:val="24"/>
-          <w:szCs w:val="24"/>
-          <w:lang w:val="en-US"/>
-        </w:rPr>
-        <w:sym w:font="Wingdings" w:char="F0E0"/>
-      </w:r>
-      <w:r>
-        <w:rPr>
-          <w:sz w:val="24"/>
-          <w:szCs w:val="24"/>
-          <w:lang w:val="en-US"/>
-        </w:rPr>
-        <w:t xml:space="preserve"> class_desc</w:t>
-      </w:r>
-    </w:p>
-    <w:p>
-      <w:pPr>
-        <w:ind w:left="360"/>
-        <w:rPr>
-          <w:sz w:val="24"/>
-          <w:szCs w:val="24"/>
-          <w:lang w:val="en-US"/>
-        </w:rPr>
-      </w:pPr>
-      <w:r>
-        <w:rPr>
-          <w:sz w:val="24"/>
-          <w:szCs w:val="24"/>
-          <w:lang w:val="en-US"/>
-        </w:rPr>
-        <w:t>centre_id, class_numb, start_date_time, member_no</w:t>
-      </w:r>
-      <w:r>
-        <w:rPr>
-          <w:sz w:val="24"/>
-          <w:szCs w:val="24"/>
-          <w:lang w:val="en-US"/>
-        </w:rPr>
-        <w:sym w:font="Wingdings" w:char="F0E0"/>
-      </w:r>
-      <w:r>
-        <w:rPr>
-          <w:sz w:val="24"/>
-          <w:szCs w:val="24"/>
-          <w:lang w:val="en-US"/>
-        </w:rPr>
-        <w:t xml:space="preserve"> </w:t>
-      </w:r>
-      <w:r>
-        <w:rPr>
-          <w:sz w:val="24"/>
-          <w:szCs w:val="24"/>
-          <w:lang w:val="en-US"/>
-        </w:rPr>
-        <w:t>payment_date, sess_date, total_attendance</w:t>
+        <w:t xml:space="preserve"> payment_date, sess_date, total_attendance</w:t>
       </w:r>
     </w:p>
     <w:sectPr>

</xml_diff>

<commit_message>
update to normalization file and conversion to pdf
</commit_message>
<xml_diff>
--- a/Assignments/Ass1B/mm_normalisation.docx
+++ b/Assignments/Ass1B/mm_normalisation.docx
@@ -2269,6 +2269,1372 @@
         </w:rPr>
         <w:t xml:space="preserve"> payment_date, sess_date, total_attendance</w:t>
       </w:r>
+    </w:p>
+    <w:p>
+      <w:pPr>
+        <w:ind w:left="360"/>
+        <w:rPr>
+          <w:sz w:val="24"/>
+          <w:szCs w:val="24"/>
+          <w:lang w:val="en-US"/>
+        </w:rPr>
+      </w:pPr>
+    </w:p>
+    <w:p>
+      <w:pPr>
+        <w:ind w:left="360"/>
+        <w:rPr>
+          <w:b/>
+          <w:bCs/>
+          <w:sz w:val="28"/>
+          <w:szCs w:val="28"/>
+          <w:u w:val="single"/>
+          <w:lang w:val="en-US"/>
+        </w:rPr>
+      </w:pPr>
+      <w:r>
+        <w:rPr>
+          <w:b/>
+          <w:bCs/>
+          <w:sz w:val="28"/>
+          <w:szCs w:val="28"/>
+          <w:u w:val="single"/>
+          <w:lang w:val="en-US"/>
+        </w:rPr>
+        <w:t>Consolidation</w:t>
+      </w:r>
+    </w:p>
+    <w:p>
+      <w:pPr>
+        <w:pStyle w:val="ListParagraph"/>
+        <w:numPr>
+          <w:ilvl w:val="0"/>
+          <w:numId w:val="2"/>
+        </w:numPr>
+        <w:rPr>
+          <w:sz w:val="24"/>
+          <w:szCs w:val="24"/>
+          <w:lang w:val="en-US"/>
+        </w:rPr>
+      </w:pPr>
+      <w:r>
+        <w:rPr>
+          <w:sz w:val="24"/>
+          <w:szCs w:val="24"/>
+          <w:lang w:val="en-US"/>
+        </w:rPr>
+        <w:t>CLASS(</w:t>
+      </w:r>
+      <w:r>
+        <w:rPr>
+          <w:sz w:val="24"/>
+          <w:szCs w:val="24"/>
+          <w:u w:val="single"/>
+          <w:lang w:val="en-US"/>
+        </w:rPr>
+        <w:t>centre_id</w:t>
+      </w:r>
+      <w:r>
+        <w:rPr>
+          <w:sz w:val="24"/>
+          <w:szCs w:val="24"/>
+          <w:lang w:val="en-US"/>
+        </w:rPr>
+        <w:t>,</w:t>
+      </w:r>
+      <w:r>
+        <w:rPr>
+          <w:sz w:val="24"/>
+          <w:szCs w:val="24"/>
+          <w:u w:val="single"/>
+          <w:lang w:val="en-US"/>
+        </w:rPr>
+        <w:t xml:space="preserve"> class_numb</w:t>
+      </w:r>
+      <w:r>
+        <w:rPr>
+          <w:sz w:val="24"/>
+          <w:szCs w:val="24"/>
+          <w:lang w:val="en-US"/>
+        </w:rPr>
+        <w:t xml:space="preserve">,  </w:t>
+      </w:r>
+      <w:r>
+        <w:rPr>
+          <w:sz w:val="24"/>
+          <w:szCs w:val="24"/>
+          <w:u w:val="single"/>
+          <w:lang w:val="en-US"/>
+        </w:rPr>
+        <w:t>start_date_time</w:t>
+      </w:r>
+      <w:r>
+        <w:rPr>
+          <w:sz w:val="24"/>
+          <w:szCs w:val="24"/>
+          <w:lang w:val="en-US"/>
+        </w:rPr>
+        <w:t>, class_duration, facility_room_numb, numb_of_sess)</w:t>
+      </w:r>
+    </w:p>
+    <w:p>
+      <w:pPr>
+        <w:pStyle w:val="ListParagraph"/>
+        <w:numPr>
+          <w:ilvl w:val="0"/>
+          <w:numId w:val="2"/>
+        </w:numPr>
+        <w:rPr>
+          <w:sz w:val="24"/>
+          <w:szCs w:val="24"/>
+          <w:lang w:val="en-US"/>
+        </w:rPr>
+      </w:pPr>
+      <w:r>
+        <w:rPr>
+          <w:sz w:val="24"/>
+          <w:szCs w:val="24"/>
+          <w:lang w:val="en-US"/>
+        </w:rPr>
+        <w:t>CENTRE(</w:t>
+      </w:r>
+      <w:r>
+        <w:rPr>
+          <w:sz w:val="24"/>
+          <w:szCs w:val="24"/>
+          <w:u w:val="single"/>
+          <w:lang w:val="en-US"/>
+        </w:rPr>
+        <w:t>centre_id,</w:t>
+      </w:r>
+      <w:r>
+        <w:rPr>
+          <w:sz w:val="24"/>
+          <w:szCs w:val="24"/>
+          <w:lang w:val="en-US"/>
+        </w:rPr>
+        <w:t xml:space="preserve"> centre_name, centre_st, centre_town, centre_post)</w:t>
+      </w:r>
+    </w:p>
+    <w:p>
+      <w:pPr>
+        <w:pStyle w:val="ListParagraph"/>
+        <w:numPr>
+          <w:ilvl w:val="0"/>
+          <w:numId w:val="2"/>
+        </w:numPr>
+        <w:rPr>
+          <w:sz w:val="24"/>
+          <w:szCs w:val="24"/>
+          <w:lang w:val="en-US"/>
+        </w:rPr>
+      </w:pPr>
+      <w:r>
+        <w:rPr>
+          <w:sz w:val="24"/>
+          <w:szCs w:val="24"/>
+          <w:lang w:val="en-US"/>
+        </w:rPr>
+        <w:t>CLASS_STAFF(</w:t>
+      </w:r>
+      <w:r>
+        <w:rPr>
+          <w:sz w:val="24"/>
+          <w:szCs w:val="24"/>
+          <w:u w:val="single"/>
+          <w:lang w:val="en-US"/>
+        </w:rPr>
+        <w:t>centre_id</w:t>
+      </w:r>
+      <w:r>
+        <w:rPr>
+          <w:sz w:val="24"/>
+          <w:szCs w:val="24"/>
+          <w:lang w:val="en-US"/>
+        </w:rPr>
+        <w:t>,</w:t>
+      </w:r>
+      <w:r>
+        <w:rPr>
+          <w:sz w:val="24"/>
+          <w:szCs w:val="24"/>
+          <w:u w:val="single"/>
+          <w:lang w:val="en-US"/>
+        </w:rPr>
+        <w:t xml:space="preserve"> class_numb</w:t>
+      </w:r>
+      <w:r>
+        <w:rPr>
+          <w:sz w:val="24"/>
+          <w:szCs w:val="24"/>
+          <w:lang w:val="en-US"/>
+        </w:rPr>
+        <w:t xml:space="preserve">,  </w:t>
+      </w:r>
+      <w:r>
+        <w:rPr>
+          <w:sz w:val="24"/>
+          <w:szCs w:val="24"/>
+          <w:u w:val="single"/>
+          <w:lang w:val="en-US"/>
+        </w:rPr>
+        <w:t>start_date_time</w:t>
+      </w:r>
+      <w:r>
+        <w:rPr>
+          <w:sz w:val="24"/>
+          <w:szCs w:val="24"/>
+          <w:lang w:val="en-US"/>
+        </w:rPr>
+        <w:t xml:space="preserve">, </w:t>
+      </w:r>
+      <w:r>
+        <w:rPr>
+          <w:sz w:val="24"/>
+          <w:szCs w:val="24"/>
+          <w:u w:val="single"/>
+          <w:lang w:val="en-US"/>
+        </w:rPr>
+        <w:t>staff_id</w:t>
+      </w:r>
+      <w:r>
+        <w:rPr>
+          <w:sz w:val="24"/>
+          <w:szCs w:val="24"/>
+          <w:lang w:val="en-US"/>
+        </w:rPr>
+        <w:t>, class_leader)</w:t>
+      </w:r>
+    </w:p>
+    <w:p>
+      <w:pPr>
+        <w:pStyle w:val="ListParagraph"/>
+        <w:numPr>
+          <w:ilvl w:val="0"/>
+          <w:numId w:val="2"/>
+        </w:numPr>
+        <w:rPr>
+          <w:sz w:val="24"/>
+          <w:szCs w:val="24"/>
+          <w:lang w:val="en-US"/>
+        </w:rPr>
+      </w:pPr>
+      <w:r>
+        <w:rPr>
+          <w:sz w:val="24"/>
+          <w:szCs w:val="24"/>
+          <w:lang w:val="en-US"/>
+        </w:rPr>
+        <w:t>STAFF(</w:t>
+      </w:r>
+      <w:r>
+        <w:rPr>
+          <w:sz w:val="24"/>
+          <w:szCs w:val="24"/>
+          <w:u w:val="single"/>
+          <w:lang w:val="en-US"/>
+        </w:rPr>
+        <w:t>staff_id,</w:t>
+      </w:r>
+      <w:r>
+        <w:rPr>
+          <w:sz w:val="24"/>
+          <w:szCs w:val="24"/>
+          <w:lang w:val="en-US"/>
+        </w:rPr>
+        <w:t xml:space="preserve"> staff_name, first_aid_certified)</w:t>
+      </w:r>
+    </w:p>
+    <w:p>
+      <w:pPr>
+        <w:pStyle w:val="ListParagraph"/>
+        <w:numPr>
+          <w:ilvl w:val="0"/>
+          <w:numId w:val="2"/>
+        </w:numPr>
+        <w:rPr>
+          <w:sz w:val="24"/>
+          <w:szCs w:val="24"/>
+          <w:lang w:val="en-US"/>
+        </w:rPr>
+      </w:pPr>
+      <w:r>
+        <w:rPr>
+          <w:sz w:val="24"/>
+          <w:szCs w:val="24"/>
+          <w:lang w:val="en-US"/>
+        </w:rPr>
+        <w:t xml:space="preserve">CLASS( </w:t>
+      </w:r>
+      <w:r>
+        <w:rPr>
+          <w:sz w:val="24"/>
+          <w:szCs w:val="24"/>
+          <w:u w:val="single"/>
+          <w:lang w:val="en-US"/>
+        </w:rPr>
+        <w:t>centre_id</w:t>
+      </w:r>
+      <w:r>
+        <w:rPr>
+          <w:sz w:val="24"/>
+          <w:szCs w:val="24"/>
+          <w:lang w:val="en-US"/>
+        </w:rPr>
+        <w:t xml:space="preserve">, </w:t>
+      </w:r>
+      <w:r>
+        <w:rPr>
+          <w:sz w:val="24"/>
+          <w:szCs w:val="24"/>
+          <w:u w:val="single"/>
+          <w:lang w:val="en-US"/>
+        </w:rPr>
+        <w:t>class_numb</w:t>
+      </w:r>
+      <w:r>
+        <w:rPr>
+          <w:sz w:val="24"/>
+          <w:szCs w:val="24"/>
+          <w:lang w:val="en-US"/>
+        </w:rPr>
+        <w:t xml:space="preserve">, </w:t>
+      </w:r>
+      <w:r>
+        <w:rPr>
+          <w:sz w:val="24"/>
+          <w:szCs w:val="24"/>
+          <w:u w:val="single"/>
+          <w:lang w:val="en-US"/>
+        </w:rPr>
+        <w:t>start_date_time</w:t>
+      </w:r>
+      <w:r>
+        <w:rPr>
+          <w:sz w:val="24"/>
+          <w:szCs w:val="24"/>
+          <w:lang w:val="en-US"/>
+        </w:rPr>
+        <w:t>, class_type, facility_room_numb, numb_of_sess)</w:t>
+      </w:r>
+    </w:p>
+    <w:p>
+      <w:pPr>
+        <w:pStyle w:val="ListParagraph"/>
+        <w:numPr>
+          <w:ilvl w:val="0"/>
+          <w:numId w:val="2"/>
+        </w:numPr>
+        <w:rPr>
+          <w:sz w:val="24"/>
+          <w:szCs w:val="24"/>
+          <w:lang w:val="en-US"/>
+        </w:rPr>
+      </w:pPr>
+      <w:r>
+        <w:rPr>
+          <w:sz w:val="24"/>
+          <w:szCs w:val="24"/>
+          <w:lang w:val="en-US"/>
+        </w:rPr>
+        <w:t>CENTRE(</w:t>
+      </w:r>
+      <w:r>
+        <w:rPr>
+          <w:sz w:val="24"/>
+          <w:szCs w:val="24"/>
+          <w:u w:val="single"/>
+          <w:lang w:val="en-US"/>
+        </w:rPr>
+        <w:t>centre_id</w:t>
+      </w:r>
+      <w:r>
+        <w:rPr>
+          <w:sz w:val="24"/>
+          <w:szCs w:val="24"/>
+          <w:lang w:val="en-US"/>
+        </w:rPr>
+        <w:t>, centre_name)</w:t>
+      </w:r>
+    </w:p>
+    <w:p>
+      <w:pPr>
+        <w:pStyle w:val="ListParagraph"/>
+        <w:numPr>
+          <w:ilvl w:val="0"/>
+          <w:numId w:val="2"/>
+        </w:numPr>
+        <w:rPr>
+          <w:sz w:val="24"/>
+          <w:szCs w:val="24"/>
+          <w:lang w:val="en-US"/>
+        </w:rPr>
+      </w:pPr>
+      <w:r>
+        <w:rPr>
+          <w:sz w:val="24"/>
+          <w:szCs w:val="24"/>
+          <w:lang w:val="en-US"/>
+        </w:rPr>
+        <w:t>CLASS_DESC(</w:t>
+      </w:r>
+      <w:r>
+        <w:rPr>
+          <w:sz w:val="24"/>
+          <w:szCs w:val="24"/>
+          <w:u w:val="single"/>
+          <w:lang w:val="en-US"/>
+        </w:rPr>
+        <w:t>class_type</w:t>
+      </w:r>
+      <w:r>
+        <w:rPr>
+          <w:sz w:val="24"/>
+          <w:szCs w:val="24"/>
+          <w:lang w:val="en-US"/>
+        </w:rPr>
+        <w:t>, class_desc)</w:t>
+      </w:r>
+    </w:p>
+    <w:p>
+      <w:pPr>
+        <w:pStyle w:val="ListParagraph"/>
+        <w:numPr>
+          <w:ilvl w:val="0"/>
+          <w:numId w:val="2"/>
+        </w:numPr>
+        <w:rPr>
+          <w:sz w:val="24"/>
+          <w:szCs w:val="24"/>
+          <w:lang w:val="en-US"/>
+        </w:rPr>
+      </w:pPr>
+      <w:r>
+        <w:rPr>
+          <w:sz w:val="24"/>
+          <w:szCs w:val="24"/>
+          <w:lang w:val="en-US"/>
+        </w:rPr>
+        <w:t>ATTENDANCE(</w:t>
+      </w:r>
+      <w:r>
+        <w:rPr>
+          <w:sz w:val="24"/>
+          <w:szCs w:val="24"/>
+          <w:u w:val="single"/>
+          <w:lang w:val="en-US"/>
+        </w:rPr>
+        <w:t>centre_id</w:t>
+      </w:r>
+      <w:r>
+        <w:rPr>
+          <w:sz w:val="24"/>
+          <w:szCs w:val="24"/>
+          <w:lang w:val="en-US"/>
+        </w:rPr>
+        <w:t xml:space="preserve">, </w:t>
+      </w:r>
+      <w:r>
+        <w:rPr>
+          <w:sz w:val="24"/>
+          <w:szCs w:val="24"/>
+          <w:u w:val="single"/>
+          <w:lang w:val="en-US"/>
+        </w:rPr>
+        <w:t>class_numb</w:t>
+      </w:r>
+      <w:r>
+        <w:rPr>
+          <w:sz w:val="24"/>
+          <w:szCs w:val="24"/>
+          <w:lang w:val="en-US"/>
+        </w:rPr>
+        <w:t xml:space="preserve">, </w:t>
+      </w:r>
+      <w:r>
+        <w:rPr>
+          <w:sz w:val="24"/>
+          <w:szCs w:val="24"/>
+          <w:u w:val="single"/>
+          <w:lang w:val="en-US"/>
+        </w:rPr>
+        <w:t>start_date_time</w:t>
+      </w:r>
+      <w:r>
+        <w:rPr>
+          <w:sz w:val="24"/>
+          <w:szCs w:val="24"/>
+          <w:lang w:val="en-US"/>
+        </w:rPr>
+        <w:t xml:space="preserve">, </w:t>
+      </w:r>
+      <w:r>
+        <w:rPr>
+          <w:sz w:val="24"/>
+          <w:szCs w:val="24"/>
+          <w:u w:val="single"/>
+          <w:lang w:val="en-US"/>
+        </w:rPr>
+        <w:t>member_no</w:t>
+      </w:r>
+      <w:r>
+        <w:rPr>
+          <w:sz w:val="24"/>
+          <w:szCs w:val="24"/>
+          <w:lang w:val="en-US"/>
+        </w:rPr>
+        <w:t>, payment_date, sess_date, total_attendance)</w:t>
+      </w:r>
+    </w:p>
+    <w:p>
+      <w:pPr>
+        <w:ind w:left="360"/>
+        <w:rPr>
+          <w:sz w:val="24"/>
+          <w:szCs w:val="24"/>
+          <w:lang w:val="en-US"/>
+        </w:rPr>
+      </w:pPr>
+    </w:p>
+    <w:p>
+      <w:pPr>
+        <w:rPr>
+          <w:sz w:val="24"/>
+          <w:szCs w:val="24"/>
+          <w:lang w:val="en-US"/>
+        </w:rPr>
+      </w:pPr>
+      <w:r>
+        <w:rPr>
+          <w:sz w:val="24"/>
+          <w:szCs w:val="24"/>
+          <w:lang w:val="en-US"/>
+        </w:rPr>
+        <w:t xml:space="preserve">1&amp;5: </w:t>
+      </w:r>
+      <w:r>
+        <w:rPr>
+          <w:sz w:val="24"/>
+          <w:szCs w:val="24"/>
+          <w:lang w:val="en-US"/>
+        </w:rPr>
+        <w:t>CLASS(</w:t>
+      </w:r>
+      <w:r>
+        <w:rPr>
+          <w:sz w:val="24"/>
+          <w:szCs w:val="24"/>
+          <w:u w:val="single"/>
+          <w:lang w:val="en-US"/>
+        </w:rPr>
+        <w:t>centre_id</w:t>
+      </w:r>
+      <w:r>
+        <w:rPr>
+          <w:sz w:val="24"/>
+          <w:szCs w:val="24"/>
+          <w:lang w:val="en-US"/>
+        </w:rPr>
+        <w:t>,</w:t>
+      </w:r>
+      <w:r>
+        <w:rPr>
+          <w:sz w:val="24"/>
+          <w:szCs w:val="24"/>
+          <w:u w:val="single"/>
+          <w:lang w:val="en-US"/>
+        </w:rPr>
+        <w:t xml:space="preserve"> class_numb</w:t>
+      </w:r>
+      <w:r>
+        <w:rPr>
+          <w:sz w:val="24"/>
+          <w:szCs w:val="24"/>
+          <w:lang w:val="en-US"/>
+        </w:rPr>
+        <w:t xml:space="preserve">,  </w:t>
+      </w:r>
+      <w:r>
+        <w:rPr>
+          <w:sz w:val="24"/>
+          <w:szCs w:val="24"/>
+          <w:u w:val="single"/>
+          <w:lang w:val="en-US"/>
+        </w:rPr>
+        <w:t>start_date_time</w:t>
+      </w:r>
+      <w:r>
+        <w:rPr>
+          <w:sz w:val="24"/>
+          <w:szCs w:val="24"/>
+          <w:lang w:val="en-US"/>
+        </w:rPr>
+        <w:t xml:space="preserve">, </w:t>
+      </w:r>
+      <w:r>
+        <w:rPr>
+          <w:sz w:val="24"/>
+          <w:szCs w:val="24"/>
+          <w:lang w:val="en-US"/>
+        </w:rPr>
+        <w:t xml:space="preserve">class_type, </w:t>
+      </w:r>
+      <w:r>
+        <w:rPr>
+          <w:sz w:val="24"/>
+          <w:szCs w:val="24"/>
+          <w:lang w:val="en-US"/>
+        </w:rPr>
+        <w:t>class_duration, facility_room_numb, numb_of_sess)</w:t>
+      </w:r>
+    </w:p>
+    <w:p>
+      <w:pPr>
+        <w:rPr>
+          <w:sz w:val="24"/>
+          <w:szCs w:val="24"/>
+          <w:lang w:val="en-US"/>
+        </w:rPr>
+      </w:pPr>
+      <w:r>
+        <w:rPr>
+          <w:sz w:val="24"/>
+          <w:szCs w:val="24"/>
+          <w:lang w:val="en-US"/>
+        </w:rPr>
+        <w:t xml:space="preserve">2&amp;6: </w:t>
+      </w:r>
+      <w:r>
+        <w:rPr>
+          <w:sz w:val="24"/>
+          <w:szCs w:val="24"/>
+          <w:lang w:val="en-US"/>
+        </w:rPr>
+        <w:t>CENTRE(</w:t>
+      </w:r>
+      <w:r>
+        <w:rPr>
+          <w:sz w:val="24"/>
+          <w:szCs w:val="24"/>
+          <w:u w:val="single"/>
+          <w:lang w:val="en-US"/>
+        </w:rPr>
+        <w:t>centre_id,</w:t>
+      </w:r>
+      <w:r>
+        <w:rPr>
+          <w:sz w:val="24"/>
+          <w:szCs w:val="24"/>
+          <w:lang w:val="en-US"/>
+        </w:rPr>
+        <w:t xml:space="preserve"> centre_name, centre_st, centre_town, centre_post)</w:t>
+      </w:r>
+    </w:p>
+    <w:p>
+      <w:pPr>
+        <w:rPr>
+          <w:sz w:val="24"/>
+          <w:szCs w:val="24"/>
+          <w:lang w:val="en-US"/>
+        </w:rPr>
+      </w:pPr>
+      <w:r>
+        <w:rPr>
+          <w:sz w:val="24"/>
+          <w:szCs w:val="24"/>
+          <w:lang w:val="en-US"/>
+        </w:rPr>
+        <w:t xml:space="preserve">3: </w:t>
+      </w:r>
+      <w:r>
+        <w:rPr>
+          <w:sz w:val="24"/>
+          <w:szCs w:val="24"/>
+          <w:lang w:val="en-US"/>
+        </w:rPr>
+        <w:t>CLASS_STAFF(</w:t>
+      </w:r>
+      <w:r>
+        <w:rPr>
+          <w:sz w:val="24"/>
+          <w:szCs w:val="24"/>
+          <w:u w:val="single"/>
+          <w:lang w:val="en-US"/>
+        </w:rPr>
+        <w:t>centre_id</w:t>
+      </w:r>
+      <w:r>
+        <w:rPr>
+          <w:sz w:val="24"/>
+          <w:szCs w:val="24"/>
+          <w:lang w:val="en-US"/>
+        </w:rPr>
+        <w:t>,</w:t>
+      </w:r>
+      <w:r>
+        <w:rPr>
+          <w:sz w:val="24"/>
+          <w:szCs w:val="24"/>
+          <w:u w:val="single"/>
+          <w:lang w:val="en-US"/>
+        </w:rPr>
+        <w:t xml:space="preserve"> class_numb</w:t>
+      </w:r>
+      <w:r>
+        <w:rPr>
+          <w:sz w:val="24"/>
+          <w:szCs w:val="24"/>
+          <w:lang w:val="en-US"/>
+        </w:rPr>
+        <w:t xml:space="preserve">,  </w:t>
+      </w:r>
+      <w:r>
+        <w:rPr>
+          <w:sz w:val="24"/>
+          <w:szCs w:val="24"/>
+          <w:u w:val="single"/>
+          <w:lang w:val="en-US"/>
+        </w:rPr>
+        <w:t>start_date_time</w:t>
+      </w:r>
+      <w:r>
+        <w:rPr>
+          <w:sz w:val="24"/>
+          <w:szCs w:val="24"/>
+          <w:lang w:val="en-US"/>
+        </w:rPr>
+        <w:t xml:space="preserve">, </w:t>
+      </w:r>
+      <w:r>
+        <w:rPr>
+          <w:sz w:val="24"/>
+          <w:szCs w:val="24"/>
+          <w:u w:val="single"/>
+          <w:lang w:val="en-US"/>
+        </w:rPr>
+        <w:t>staff_id</w:t>
+      </w:r>
+      <w:r>
+        <w:rPr>
+          <w:sz w:val="24"/>
+          <w:szCs w:val="24"/>
+          <w:lang w:val="en-US"/>
+        </w:rPr>
+        <w:t>, class_leader)</w:t>
+      </w:r>
+    </w:p>
+    <w:p>
+      <w:pPr>
+        <w:rPr>
+          <w:sz w:val="24"/>
+          <w:szCs w:val="24"/>
+          <w:lang w:val="en-US"/>
+        </w:rPr>
+      </w:pPr>
+      <w:r>
+        <w:rPr>
+          <w:sz w:val="24"/>
+          <w:szCs w:val="24"/>
+          <w:lang w:val="en-US"/>
+        </w:rPr>
+        <w:t xml:space="preserve">4: </w:t>
+      </w:r>
+      <w:r>
+        <w:rPr>
+          <w:sz w:val="24"/>
+          <w:szCs w:val="24"/>
+          <w:lang w:val="en-US"/>
+        </w:rPr>
+        <w:t>STAFF(</w:t>
+      </w:r>
+      <w:r>
+        <w:rPr>
+          <w:sz w:val="24"/>
+          <w:szCs w:val="24"/>
+          <w:u w:val="single"/>
+          <w:lang w:val="en-US"/>
+        </w:rPr>
+        <w:t>staff_id,</w:t>
+      </w:r>
+      <w:r>
+        <w:rPr>
+          <w:sz w:val="24"/>
+          <w:szCs w:val="24"/>
+          <w:lang w:val="en-US"/>
+        </w:rPr>
+        <w:t xml:space="preserve"> staff_name, first_aid_certified)</w:t>
+      </w:r>
+    </w:p>
+    <w:p>
+      <w:pPr>
+        <w:rPr>
+          <w:sz w:val="24"/>
+          <w:szCs w:val="24"/>
+          <w:lang w:val="en-US"/>
+        </w:rPr>
+      </w:pPr>
+      <w:r>
+        <w:rPr>
+          <w:sz w:val="24"/>
+          <w:szCs w:val="24"/>
+          <w:lang w:val="en-US"/>
+        </w:rPr>
+        <w:t xml:space="preserve">7: </w:t>
+      </w:r>
+      <w:r>
+        <w:rPr>
+          <w:sz w:val="24"/>
+          <w:szCs w:val="24"/>
+          <w:lang w:val="en-US"/>
+        </w:rPr>
+        <w:t>CLASS_DESC(</w:t>
+      </w:r>
+      <w:r>
+        <w:rPr>
+          <w:sz w:val="24"/>
+          <w:szCs w:val="24"/>
+          <w:u w:val="single"/>
+          <w:lang w:val="en-US"/>
+        </w:rPr>
+        <w:t>class_type</w:t>
+      </w:r>
+      <w:r>
+        <w:rPr>
+          <w:sz w:val="24"/>
+          <w:szCs w:val="24"/>
+          <w:lang w:val="en-US"/>
+        </w:rPr>
+        <w:t>, class_desc)</w:t>
+      </w:r>
+    </w:p>
+    <w:p>
+      <w:pPr>
+        <w:rPr>
+          <w:sz w:val="24"/>
+          <w:szCs w:val="24"/>
+          <w:lang w:val="en-US"/>
+        </w:rPr>
+      </w:pPr>
+      <w:r>
+        <w:rPr>
+          <w:sz w:val="24"/>
+          <w:szCs w:val="24"/>
+          <w:lang w:val="en-US"/>
+        </w:rPr>
+        <w:t xml:space="preserve">8: </w:t>
+      </w:r>
+      <w:r>
+        <w:rPr>
+          <w:sz w:val="24"/>
+          <w:szCs w:val="24"/>
+          <w:lang w:val="en-US"/>
+        </w:rPr>
+        <w:t>ATTENDANCE(</w:t>
+      </w:r>
+      <w:r>
+        <w:rPr>
+          <w:sz w:val="24"/>
+          <w:szCs w:val="24"/>
+          <w:u w:val="single"/>
+          <w:lang w:val="en-US"/>
+        </w:rPr>
+        <w:t>centre_id</w:t>
+      </w:r>
+      <w:r>
+        <w:rPr>
+          <w:sz w:val="24"/>
+          <w:szCs w:val="24"/>
+          <w:lang w:val="en-US"/>
+        </w:rPr>
+        <w:t xml:space="preserve">, </w:t>
+      </w:r>
+      <w:r>
+        <w:rPr>
+          <w:sz w:val="24"/>
+          <w:szCs w:val="24"/>
+          <w:u w:val="single"/>
+          <w:lang w:val="en-US"/>
+        </w:rPr>
+        <w:t>class_numb</w:t>
+      </w:r>
+      <w:r>
+        <w:rPr>
+          <w:sz w:val="24"/>
+          <w:szCs w:val="24"/>
+          <w:lang w:val="en-US"/>
+        </w:rPr>
+        <w:t xml:space="preserve">, </w:t>
+      </w:r>
+      <w:r>
+        <w:rPr>
+          <w:sz w:val="24"/>
+          <w:szCs w:val="24"/>
+          <w:u w:val="single"/>
+          <w:lang w:val="en-US"/>
+        </w:rPr>
+        <w:t>start_date_time</w:t>
+      </w:r>
+      <w:r>
+        <w:rPr>
+          <w:sz w:val="24"/>
+          <w:szCs w:val="24"/>
+          <w:lang w:val="en-US"/>
+        </w:rPr>
+        <w:t xml:space="preserve">, </w:t>
+      </w:r>
+      <w:r>
+        <w:rPr>
+          <w:sz w:val="24"/>
+          <w:szCs w:val="24"/>
+          <w:u w:val="single"/>
+          <w:lang w:val="en-US"/>
+        </w:rPr>
+        <w:t>member_no</w:t>
+      </w:r>
+      <w:r>
+        <w:rPr>
+          <w:sz w:val="24"/>
+          <w:szCs w:val="24"/>
+          <w:lang w:val="en-US"/>
+        </w:rPr>
+        <w:t>, payment_date, sess_date, total_attendance)</w:t>
+      </w:r>
+    </w:p>
+    <w:p>
+      <w:pPr>
+        <w:rPr>
+          <w:sz w:val="24"/>
+          <w:szCs w:val="24"/>
+          <w:lang w:val="en-US"/>
+        </w:rPr>
+      </w:pPr>
+    </w:p>
+    <w:p>
+      <w:pPr>
+        <w:rPr>
+          <w:b/>
+          <w:bCs/>
+          <w:sz w:val="28"/>
+          <w:szCs w:val="28"/>
+          <w:u w:val="single"/>
+          <w:lang w:val="en-US"/>
+        </w:rPr>
+      </w:pPr>
+      <w:r>
+        <w:rPr>
+          <w:b/>
+          <w:bCs/>
+          <w:sz w:val="28"/>
+          <w:szCs w:val="28"/>
+          <w:u w:val="single"/>
+          <w:lang w:val="en-US"/>
+        </w:rPr>
+        <w:t>Final 3NF</w:t>
+      </w:r>
+    </w:p>
+    <w:p>
+      <w:pPr>
+        <w:rPr>
+          <w:sz w:val="24"/>
+          <w:szCs w:val="24"/>
+          <w:lang w:val="en-US"/>
+        </w:rPr>
+      </w:pPr>
+      <w:r>
+        <w:rPr>
+          <w:sz w:val="24"/>
+          <w:szCs w:val="24"/>
+          <w:lang w:val="en-US"/>
+        </w:rPr>
+        <w:t>CLASS(</w:t>
+      </w:r>
+      <w:r>
+        <w:rPr>
+          <w:sz w:val="24"/>
+          <w:szCs w:val="24"/>
+          <w:u w:val="single"/>
+          <w:lang w:val="en-US"/>
+        </w:rPr>
+        <w:t>centre_id</w:t>
+      </w:r>
+      <w:r>
+        <w:rPr>
+          <w:sz w:val="24"/>
+          <w:szCs w:val="24"/>
+          <w:lang w:val="en-US"/>
+        </w:rPr>
+        <w:t>,</w:t>
+      </w:r>
+      <w:r>
+        <w:rPr>
+          <w:sz w:val="24"/>
+          <w:szCs w:val="24"/>
+          <w:u w:val="single"/>
+          <w:lang w:val="en-US"/>
+        </w:rPr>
+        <w:t xml:space="preserve"> class_numb</w:t>
+      </w:r>
+      <w:r>
+        <w:rPr>
+          <w:sz w:val="24"/>
+          <w:szCs w:val="24"/>
+          <w:lang w:val="en-US"/>
+        </w:rPr>
+        <w:t xml:space="preserve">,  </w:t>
+      </w:r>
+      <w:r>
+        <w:rPr>
+          <w:sz w:val="24"/>
+          <w:szCs w:val="24"/>
+          <w:u w:val="single"/>
+          <w:lang w:val="en-US"/>
+        </w:rPr>
+        <w:t>start_date_time</w:t>
+      </w:r>
+      <w:r>
+        <w:rPr>
+          <w:sz w:val="24"/>
+          <w:szCs w:val="24"/>
+          <w:lang w:val="en-US"/>
+        </w:rPr>
+        <w:t xml:space="preserve">, </w:t>
+      </w:r>
+      <w:r>
+        <w:rPr>
+          <w:sz w:val="24"/>
+          <w:szCs w:val="24"/>
+          <w:lang w:val="en-US"/>
+        </w:rPr>
+        <w:t xml:space="preserve">class_type, </w:t>
+      </w:r>
+      <w:r>
+        <w:rPr>
+          <w:sz w:val="24"/>
+          <w:szCs w:val="24"/>
+          <w:lang w:val="en-US"/>
+        </w:rPr>
+        <w:t>class_duration, facility_room_numb, numb_of_sess)</w:t>
+      </w:r>
+    </w:p>
+    <w:p>
+      <w:pPr>
+        <w:rPr>
+          <w:sz w:val="24"/>
+          <w:szCs w:val="24"/>
+          <w:lang w:val="en-US"/>
+        </w:rPr>
+      </w:pPr>
+      <w:r>
+        <w:rPr>
+          <w:sz w:val="24"/>
+          <w:szCs w:val="24"/>
+          <w:lang w:val="en-US"/>
+        </w:rPr>
+        <w:t>CENTRE(</w:t>
+      </w:r>
+      <w:r>
+        <w:rPr>
+          <w:sz w:val="24"/>
+          <w:szCs w:val="24"/>
+          <w:u w:val="single"/>
+          <w:lang w:val="en-US"/>
+        </w:rPr>
+        <w:t>centre_id,</w:t>
+      </w:r>
+      <w:r>
+        <w:rPr>
+          <w:sz w:val="24"/>
+          <w:szCs w:val="24"/>
+          <w:lang w:val="en-US"/>
+        </w:rPr>
+        <w:t xml:space="preserve"> centre_name, centre_st, centre_town, centre_post)</w:t>
+      </w:r>
+    </w:p>
+    <w:p>
+      <w:pPr>
+        <w:rPr>
+          <w:sz w:val="24"/>
+          <w:szCs w:val="24"/>
+          <w:lang w:val="en-US"/>
+        </w:rPr>
+      </w:pPr>
+      <w:r>
+        <w:rPr>
+          <w:sz w:val="24"/>
+          <w:szCs w:val="24"/>
+          <w:lang w:val="en-US"/>
+        </w:rPr>
+        <w:t>CLASS_STAFF(</w:t>
+      </w:r>
+      <w:r>
+        <w:rPr>
+          <w:sz w:val="24"/>
+          <w:szCs w:val="24"/>
+          <w:u w:val="single"/>
+          <w:lang w:val="en-US"/>
+        </w:rPr>
+        <w:t>centre_id</w:t>
+      </w:r>
+      <w:r>
+        <w:rPr>
+          <w:sz w:val="24"/>
+          <w:szCs w:val="24"/>
+          <w:lang w:val="en-US"/>
+        </w:rPr>
+        <w:t>,</w:t>
+      </w:r>
+      <w:r>
+        <w:rPr>
+          <w:sz w:val="24"/>
+          <w:szCs w:val="24"/>
+          <w:u w:val="single"/>
+          <w:lang w:val="en-US"/>
+        </w:rPr>
+        <w:t xml:space="preserve"> class_numb</w:t>
+      </w:r>
+      <w:r>
+        <w:rPr>
+          <w:sz w:val="24"/>
+          <w:szCs w:val="24"/>
+          <w:lang w:val="en-US"/>
+        </w:rPr>
+        <w:t xml:space="preserve">,  </w:t>
+      </w:r>
+      <w:r>
+        <w:rPr>
+          <w:sz w:val="24"/>
+          <w:szCs w:val="24"/>
+          <w:u w:val="single"/>
+          <w:lang w:val="en-US"/>
+        </w:rPr>
+        <w:t>start_date_time</w:t>
+      </w:r>
+      <w:r>
+        <w:rPr>
+          <w:sz w:val="24"/>
+          <w:szCs w:val="24"/>
+          <w:lang w:val="en-US"/>
+        </w:rPr>
+        <w:t xml:space="preserve">, </w:t>
+      </w:r>
+      <w:r>
+        <w:rPr>
+          <w:sz w:val="24"/>
+          <w:szCs w:val="24"/>
+          <w:u w:val="single"/>
+          <w:lang w:val="en-US"/>
+        </w:rPr>
+        <w:t>staff_id</w:t>
+      </w:r>
+      <w:r>
+        <w:rPr>
+          <w:sz w:val="24"/>
+          <w:szCs w:val="24"/>
+          <w:lang w:val="en-US"/>
+        </w:rPr>
+        <w:t>, class_leader)</w:t>
+      </w:r>
+    </w:p>
+    <w:p>
+      <w:pPr>
+        <w:rPr>
+          <w:sz w:val="24"/>
+          <w:szCs w:val="24"/>
+          <w:lang w:val="en-US"/>
+        </w:rPr>
+      </w:pPr>
+      <w:r>
+        <w:rPr>
+          <w:sz w:val="24"/>
+          <w:szCs w:val="24"/>
+          <w:lang w:val="en-US"/>
+        </w:rPr>
+        <w:t>STAFF(</w:t>
+      </w:r>
+      <w:r>
+        <w:rPr>
+          <w:sz w:val="24"/>
+          <w:szCs w:val="24"/>
+          <w:u w:val="single"/>
+          <w:lang w:val="en-US"/>
+        </w:rPr>
+        <w:t>staff_id,</w:t>
+      </w:r>
+      <w:r>
+        <w:rPr>
+          <w:sz w:val="24"/>
+          <w:szCs w:val="24"/>
+          <w:lang w:val="en-US"/>
+        </w:rPr>
+        <w:t xml:space="preserve"> staff_name, first_aid_certified)</w:t>
+      </w:r>
+    </w:p>
+    <w:p>
+      <w:pPr>
+        <w:rPr>
+          <w:sz w:val="24"/>
+          <w:szCs w:val="24"/>
+          <w:lang w:val="en-US"/>
+        </w:rPr>
+      </w:pPr>
+      <w:r>
+        <w:rPr>
+          <w:sz w:val="24"/>
+          <w:szCs w:val="24"/>
+          <w:lang w:val="en-US"/>
+        </w:rPr>
+        <w:t>CLASS_DESC(</w:t>
+      </w:r>
+      <w:r>
+        <w:rPr>
+          <w:sz w:val="24"/>
+          <w:szCs w:val="24"/>
+          <w:u w:val="single"/>
+          <w:lang w:val="en-US"/>
+        </w:rPr>
+        <w:t>class_type</w:t>
+      </w:r>
+      <w:r>
+        <w:rPr>
+          <w:sz w:val="24"/>
+          <w:szCs w:val="24"/>
+          <w:lang w:val="en-US"/>
+        </w:rPr>
+        <w:t>, class_desc)</w:t>
+      </w:r>
+    </w:p>
+    <w:p>
+      <w:pPr>
+        <w:rPr>
+          <w:sz w:val="24"/>
+          <w:szCs w:val="24"/>
+          <w:lang w:val="en-US"/>
+        </w:rPr>
+      </w:pPr>
+      <w:r>
+        <w:rPr>
+          <w:sz w:val="24"/>
+          <w:szCs w:val="24"/>
+          <w:lang w:val="en-US"/>
+        </w:rPr>
+        <w:t>ATTENDANCE(</w:t>
+      </w:r>
+      <w:r>
+        <w:rPr>
+          <w:sz w:val="24"/>
+          <w:szCs w:val="24"/>
+          <w:u w:val="single"/>
+          <w:lang w:val="en-US"/>
+        </w:rPr>
+        <w:t>centre_id</w:t>
+      </w:r>
+      <w:r>
+        <w:rPr>
+          <w:sz w:val="24"/>
+          <w:szCs w:val="24"/>
+          <w:lang w:val="en-US"/>
+        </w:rPr>
+        <w:t xml:space="preserve">, </w:t>
+      </w:r>
+      <w:r>
+        <w:rPr>
+          <w:sz w:val="24"/>
+          <w:szCs w:val="24"/>
+          <w:u w:val="single"/>
+          <w:lang w:val="en-US"/>
+        </w:rPr>
+        <w:t>class_numb</w:t>
+      </w:r>
+      <w:r>
+        <w:rPr>
+          <w:sz w:val="24"/>
+          <w:szCs w:val="24"/>
+          <w:lang w:val="en-US"/>
+        </w:rPr>
+        <w:t xml:space="preserve">, </w:t>
+      </w:r>
+      <w:r>
+        <w:rPr>
+          <w:sz w:val="24"/>
+          <w:szCs w:val="24"/>
+          <w:u w:val="single"/>
+          <w:lang w:val="en-US"/>
+        </w:rPr>
+        <w:t>start_date_time</w:t>
+      </w:r>
+      <w:r>
+        <w:rPr>
+          <w:sz w:val="24"/>
+          <w:szCs w:val="24"/>
+          <w:lang w:val="en-US"/>
+        </w:rPr>
+        <w:t xml:space="preserve">, </w:t>
+      </w:r>
+      <w:r>
+        <w:rPr>
+          <w:sz w:val="24"/>
+          <w:szCs w:val="24"/>
+          <w:u w:val="single"/>
+          <w:lang w:val="en-US"/>
+        </w:rPr>
+        <w:t>member_no</w:t>
+      </w:r>
+      <w:r>
+        <w:rPr>
+          <w:sz w:val="24"/>
+          <w:szCs w:val="24"/>
+          <w:lang w:val="en-US"/>
+        </w:rPr>
+        <w:t>, payment_date, sess_date, total_attendance)</w:t>
+      </w:r>
+    </w:p>
+    <w:p>
+      <w:pPr>
+        <w:rPr>
+          <w:sz w:val="24"/>
+          <w:szCs w:val="24"/>
+          <w:lang w:val="en-US"/>
+        </w:rPr>
+      </w:pPr>
+    </w:p>
+    <w:p>
+      <w:pPr>
+        <w:rPr>
+          <w:sz w:val="24"/>
+          <w:szCs w:val="24"/>
+          <w:lang w:val="en-US"/>
+        </w:rPr>
+      </w:pPr>
+    </w:p>
+    <w:p>
+      <w:pPr>
+        <w:ind w:left="360"/>
+        <w:rPr>
+          <w:sz w:val="24"/>
+          <w:szCs w:val="24"/>
+          <w:lang w:val="en-US"/>
+        </w:rPr>
+      </w:pPr>
+    </w:p>
+    <w:p>
+      <w:pPr>
+        <w:ind w:left="360"/>
+        <w:rPr>
+          <w:sz w:val="24"/>
+          <w:szCs w:val="24"/>
+          <w:lang w:val="en-US"/>
+        </w:rPr>
+      </w:pPr>
+    </w:p>
+    <w:p>
+      <w:pPr>
+        <w:ind w:left="360"/>
+        <w:rPr>
+          <w:sz w:val="24"/>
+          <w:szCs w:val="24"/>
+          <w:lang w:val="en-US"/>
+        </w:rPr>
+      </w:pPr>
     </w:p>
     <w:sectPr>
       <w:headerReference w:type="default" r:id="rId7"/>
@@ -2359,9 +3725,9 @@
 <file path=word/numbering.xml><?xml version="1.0" encoding="utf-8"?>
 <w:numbering xmlns:wpc="http://schemas.microsoft.com/office/word/2010/wordprocessingCanvas" xmlns:cx="http://schemas.microsoft.com/office/drawing/2014/chartex" xmlns:cx1="http://schemas.microsoft.com/office/drawing/2015/9/8/chartex" xmlns:cx2="http://schemas.microsoft.com/office/drawing/2015/10/21/chartex" xmlns:cx3="http://schemas.microsoft.com/office/drawing/2016/5/9/chartex" xmlns:cx4="http://schemas.microsoft.com/office/drawing/2016/5/10/chartex" xmlns:cx5="http://schemas.microsoft.com/office/drawing/2016/5/11/chartex" xmlns:cx6="http://schemas.microsoft.com/office/drawing/2016/5/12/chartex" xmlns:cx7="http://schemas.microsoft.com/office/drawing/2016/5/13/chartex" xmlns:cx8="http://schemas.microsoft.com/office/drawing/2016/5/14/chartex" xmlns:mc="http://schemas.openxmlformats.org/markup-compatibility/2006" xmlns:aink="http://schemas.microsoft.com/office/drawing/2016/ink" xmlns:am3d="http://schemas.microsoft.com/office/drawing/2017/model3d" xmlns:o="urn:schemas-microsoft-com:office:office" xmlns:r="http://schemas.openxmlformats.org/officeDocument/2006/relationships" xmlns:m="http://schemas.openxmlformats.org/officeDocument/2006/math" xmlns:v="urn:schemas-microsoft-com:vml" xmlns:wp14="http://schemas.microsoft.com/office/word/2010/wordprocessingDrawing" xmlns:wp="http://schemas.openxmlformats.org/drawingml/2006/wordprocessingDrawing" xmlns:w10="urn:schemas-microsoft-com:office:word" xmlns:w="http://schemas.openxmlformats.org/wordprocessingml/2006/main" xmlns:w14="http://schemas.microsoft.com/office/word/2010/wordml" xmlns:w15="http://schemas.microsoft.com/office/word/2012/wordml" xmlns:w16cex="http://schemas.microsoft.com/office/word/2018/wordml/cex" xmlns:w16cid="http://schemas.microsoft.com/office/word/2016/wordml/cid" xmlns:w16="http://schemas.microsoft.com/office/word/2018/wordml" xmlns:w16se="http://schemas.microsoft.com/office/word/2015/wordml/symex" xmlns:wpg="http://schemas.microsoft.com/office/word/2010/wordprocessingGroup" xmlns:wpi="http://schemas.microsoft.com/office/word/2010/wordprocessingInk" xmlns:wne="http://schemas.microsoft.com/office/word/2006/wordml" xmlns:wps="http://schemas.microsoft.com/office/word/2010/wordprocessingShape" mc:Ignorable="w14 w15 w16se w16cid w16 w16cex wp14">
   <w:abstractNum w:abstractNumId="0" w15:restartNumberingAfterBreak="0">
-    <w:nsid w:val="651B0048"/>
+    <w:nsid w:val="29140D01"/>
     <w:multiLevelType w:val="hybridMultilevel"/>
-    <w:tmpl w:val="BE5C5BAE"/>
+    <w:tmpl w:val="A9CED220"/>
     <w:lvl w:ilvl="0" w:tplc="0809000F">
       <w:start w:val="1"/>
       <w:numFmt w:val="decimal"/>
@@ -2447,7 +3813,191 @@
       </w:pPr>
     </w:lvl>
   </w:abstractNum>
+  <w:abstractNum w:abstractNumId="1" w15:restartNumberingAfterBreak="0">
+    <w:nsid w:val="5C1E3068"/>
+    <w:multiLevelType w:val="hybridMultilevel"/>
+    <w:tmpl w:val="A9CED220"/>
+    <w:lvl w:ilvl="0" w:tplc="0809000F">
+      <w:start w:val="1"/>
+      <w:numFmt w:val="decimal"/>
+      <w:lvlText w:val="%1."/>
+      <w:lvlJc w:val="left"/>
+      <w:pPr>
+        <w:ind w:left="720" w:hanging="360"/>
+      </w:pPr>
+      <w:rPr>
+        <w:rFonts w:hint="default"/>
+      </w:rPr>
+    </w:lvl>
+    <w:lvl w:ilvl="1" w:tplc="08090019" w:tentative="1">
+      <w:start w:val="1"/>
+      <w:numFmt w:val="lowerLetter"/>
+      <w:lvlText w:val="%2."/>
+      <w:lvlJc w:val="left"/>
+      <w:pPr>
+        <w:ind w:left="1440" w:hanging="360"/>
+      </w:pPr>
+    </w:lvl>
+    <w:lvl w:ilvl="2" w:tplc="0809001B" w:tentative="1">
+      <w:start w:val="1"/>
+      <w:numFmt w:val="lowerRoman"/>
+      <w:lvlText w:val="%3."/>
+      <w:lvlJc w:val="right"/>
+      <w:pPr>
+        <w:ind w:left="2160" w:hanging="180"/>
+      </w:pPr>
+    </w:lvl>
+    <w:lvl w:ilvl="3" w:tplc="0809000F" w:tentative="1">
+      <w:start w:val="1"/>
+      <w:numFmt w:val="decimal"/>
+      <w:lvlText w:val="%4."/>
+      <w:lvlJc w:val="left"/>
+      <w:pPr>
+        <w:ind w:left="2880" w:hanging="360"/>
+      </w:pPr>
+    </w:lvl>
+    <w:lvl w:ilvl="4" w:tplc="08090019" w:tentative="1">
+      <w:start w:val="1"/>
+      <w:numFmt w:val="lowerLetter"/>
+      <w:lvlText w:val="%5."/>
+      <w:lvlJc w:val="left"/>
+      <w:pPr>
+        <w:ind w:left="3600" w:hanging="360"/>
+      </w:pPr>
+    </w:lvl>
+    <w:lvl w:ilvl="5" w:tplc="0809001B" w:tentative="1">
+      <w:start w:val="1"/>
+      <w:numFmt w:val="lowerRoman"/>
+      <w:lvlText w:val="%6."/>
+      <w:lvlJc w:val="right"/>
+      <w:pPr>
+        <w:ind w:left="4320" w:hanging="180"/>
+      </w:pPr>
+    </w:lvl>
+    <w:lvl w:ilvl="6" w:tplc="0809000F" w:tentative="1">
+      <w:start w:val="1"/>
+      <w:numFmt w:val="decimal"/>
+      <w:lvlText w:val="%7."/>
+      <w:lvlJc w:val="left"/>
+      <w:pPr>
+        <w:ind w:left="5040" w:hanging="360"/>
+      </w:pPr>
+    </w:lvl>
+    <w:lvl w:ilvl="7" w:tplc="08090019" w:tentative="1">
+      <w:start w:val="1"/>
+      <w:numFmt w:val="lowerLetter"/>
+      <w:lvlText w:val="%8."/>
+      <w:lvlJc w:val="left"/>
+      <w:pPr>
+        <w:ind w:left="5760" w:hanging="360"/>
+      </w:pPr>
+    </w:lvl>
+    <w:lvl w:ilvl="8" w:tplc="0809001B" w:tentative="1">
+      <w:start w:val="1"/>
+      <w:numFmt w:val="lowerRoman"/>
+      <w:lvlText w:val="%9."/>
+      <w:lvlJc w:val="right"/>
+      <w:pPr>
+        <w:ind w:left="6480" w:hanging="180"/>
+      </w:pPr>
+    </w:lvl>
+  </w:abstractNum>
+  <w:abstractNum w:abstractNumId="2" w15:restartNumberingAfterBreak="0">
+    <w:nsid w:val="651B0048"/>
+    <w:multiLevelType w:val="hybridMultilevel"/>
+    <w:tmpl w:val="BE5C5BAE"/>
+    <w:lvl w:ilvl="0" w:tplc="0809000F">
+      <w:start w:val="1"/>
+      <w:numFmt w:val="decimal"/>
+      <w:lvlText w:val="%1."/>
+      <w:lvlJc w:val="left"/>
+      <w:pPr>
+        <w:ind w:left="720" w:hanging="360"/>
+      </w:pPr>
+      <w:rPr>
+        <w:rFonts w:hint="default"/>
+      </w:rPr>
+    </w:lvl>
+    <w:lvl w:ilvl="1" w:tplc="08090019" w:tentative="1">
+      <w:start w:val="1"/>
+      <w:numFmt w:val="lowerLetter"/>
+      <w:lvlText w:val="%2."/>
+      <w:lvlJc w:val="left"/>
+      <w:pPr>
+        <w:ind w:left="1440" w:hanging="360"/>
+      </w:pPr>
+    </w:lvl>
+    <w:lvl w:ilvl="2" w:tplc="0809001B" w:tentative="1">
+      <w:start w:val="1"/>
+      <w:numFmt w:val="lowerRoman"/>
+      <w:lvlText w:val="%3."/>
+      <w:lvlJc w:val="right"/>
+      <w:pPr>
+        <w:ind w:left="2160" w:hanging="180"/>
+      </w:pPr>
+    </w:lvl>
+    <w:lvl w:ilvl="3" w:tplc="0809000F" w:tentative="1">
+      <w:start w:val="1"/>
+      <w:numFmt w:val="decimal"/>
+      <w:lvlText w:val="%4."/>
+      <w:lvlJc w:val="left"/>
+      <w:pPr>
+        <w:ind w:left="2880" w:hanging="360"/>
+      </w:pPr>
+    </w:lvl>
+    <w:lvl w:ilvl="4" w:tplc="08090019" w:tentative="1">
+      <w:start w:val="1"/>
+      <w:numFmt w:val="lowerLetter"/>
+      <w:lvlText w:val="%5."/>
+      <w:lvlJc w:val="left"/>
+      <w:pPr>
+        <w:ind w:left="3600" w:hanging="360"/>
+      </w:pPr>
+    </w:lvl>
+    <w:lvl w:ilvl="5" w:tplc="0809001B" w:tentative="1">
+      <w:start w:val="1"/>
+      <w:numFmt w:val="lowerRoman"/>
+      <w:lvlText w:val="%6."/>
+      <w:lvlJc w:val="right"/>
+      <w:pPr>
+        <w:ind w:left="4320" w:hanging="180"/>
+      </w:pPr>
+    </w:lvl>
+    <w:lvl w:ilvl="6" w:tplc="0809000F" w:tentative="1">
+      <w:start w:val="1"/>
+      <w:numFmt w:val="decimal"/>
+      <w:lvlText w:val="%7."/>
+      <w:lvlJc w:val="left"/>
+      <w:pPr>
+        <w:ind w:left="5040" w:hanging="360"/>
+      </w:pPr>
+    </w:lvl>
+    <w:lvl w:ilvl="7" w:tplc="08090019" w:tentative="1">
+      <w:start w:val="1"/>
+      <w:numFmt w:val="lowerLetter"/>
+      <w:lvlText w:val="%8."/>
+      <w:lvlJc w:val="left"/>
+      <w:pPr>
+        <w:ind w:left="5760" w:hanging="360"/>
+      </w:pPr>
+    </w:lvl>
+    <w:lvl w:ilvl="8" w:tplc="0809001B" w:tentative="1">
+      <w:start w:val="1"/>
+      <w:numFmt w:val="lowerRoman"/>
+      <w:lvlText w:val="%9."/>
+      <w:lvlJc w:val="right"/>
+      <w:pPr>
+        <w:ind w:left="6480" w:hanging="180"/>
+      </w:pPr>
+    </w:lvl>
+  </w:abstractNum>
   <w:num w:numId="1">
+    <w:abstractNumId w:val="2"/>
+  </w:num>
+  <w:num w:numId="2">
+    <w:abstractNumId w:val="1"/>
+  </w:num>
+  <w:num w:numId="3">
     <w:abstractNumId w:val="0"/>
   </w:num>
 </w:numbering>

</xml_diff>